<commit_message>
yanis.geny@insa-cvl.fr: keylogger, schema et montage electrique des connecteurs
</commit_message>
<xml_diff>
--- a/keylogger/keylogger_creation.docx
+++ b/keylogger/keylogger_creation.docx
@@ -156,15 +156,87 @@
       </w:r>
     </w:p>
     <w:p/>
+    <w:p/>
+    <w:p/>
+    <w:p/>
     <w:p>
       <w:r>
-        <w:t>&lt;Photo des connecteurs&gt;</w:t>
+        <w:rPr>
+          <w:noProof/>
+        </w:rPr>
+        <w:lastRenderedPageBreak/>
+        <w:drawing>
+          <wp:anchor distT="0" distB="0" distL="114300" distR="114300" simplePos="0" relativeHeight="251658240" behindDoc="0" locked="0" layoutInCell="1" allowOverlap="1" wp14:anchorId="73FD2602" wp14:editId="7F56A210">
+            <wp:simplePos x="0" y="0"/>
+            <wp:positionH relativeFrom="column">
+              <wp:posOffset>1224915</wp:posOffset>
+            </wp:positionH>
+            <wp:positionV relativeFrom="paragraph">
+              <wp:posOffset>-266541</wp:posOffset>
+            </wp:positionV>
+            <wp:extent cx="3554569" cy="2665927"/>
+            <wp:effectExtent l="0" t="0" r="1905" b="1270"/>
+            <wp:wrapNone/>
+            <wp:docPr id="288744665" name="Image 1" descr="Une image contenant intérieur&#10;&#10;Description générée automatiquement"/>
+            <wp:cNvGraphicFramePr>
+              <a:graphicFrameLocks xmlns:a="http://schemas.openxmlformats.org/drawingml/2006/main" noChangeAspect="1"/>
+            </wp:cNvGraphicFramePr>
+            <a:graphic xmlns:a="http://schemas.openxmlformats.org/drawingml/2006/main">
+              <a:graphicData uri="http://schemas.openxmlformats.org/drawingml/2006/picture">
+                <pic:pic xmlns:pic="http://schemas.openxmlformats.org/drawingml/2006/picture">
+                  <pic:nvPicPr>
+                    <pic:cNvPr id="288744665" name="Image 1" descr="Une image contenant intérieur&#10;&#10;Description générée automatiquement"/>
+                    <pic:cNvPicPr/>
+                  </pic:nvPicPr>
+                  <pic:blipFill>
+                    <a:blip r:embed="rId6" cstate="print">
+                      <a:extLst>
+                        <a:ext uri="{28A0092B-C50C-407E-A947-70E740481C1C}">
+                          <a14:useLocalDpi xmlns:a14="http://schemas.microsoft.com/office/drawing/2010/main" val="0"/>
+                        </a:ext>
+                      </a:extLst>
+                    </a:blip>
+                    <a:stretch>
+                      <a:fillRect/>
+                    </a:stretch>
+                  </pic:blipFill>
+                  <pic:spPr>
+                    <a:xfrm>
+                      <a:off x="0" y="0"/>
+                      <a:ext cx="3554569" cy="2665927"/>
+                    </a:xfrm>
+                    <a:prstGeom prst="rect">
+                      <a:avLst/>
+                    </a:prstGeom>
+                  </pic:spPr>
+                </pic:pic>
+              </a:graphicData>
+            </a:graphic>
+            <wp14:sizeRelH relativeFrom="page">
+              <wp14:pctWidth>0</wp14:pctWidth>
+            </wp14:sizeRelH>
+            <wp14:sizeRelV relativeFrom="page">
+              <wp14:pctHeight>0</wp14:pctHeight>
+            </wp14:sizeRelV>
+          </wp:anchor>
+        </w:drawing>
       </w:r>
     </w:p>
     <w:p/>
+    <w:p/>
+    <w:p/>
+    <w:p/>
+    <w:p/>
+    <w:p/>
+    <w:p/>
+    <w:p/>
+    <w:p/>
+    <w:p/>
+    <w:p/>
+    <w:p/>
+    <w:p/>
     <w:p>
       <w:r>
-        <w:lastRenderedPageBreak/>
         <w:t xml:space="preserve">Nous avons ensuite soudé des câbles en respectant les couleurs que nous avions définie sur le schéma pour que les connecteurs puissent continuer à transmettre les données. Nous avons utilisé une </w:t>
       </w:r>
       <w:r>
@@ -174,7 +246,50 @@
     <w:p/>
     <w:p>
       <w:r>
-        <w:t>&lt;Photo du montage&gt;</w:t>
+        <w:rPr>
+          <w:noProof/>
+        </w:rPr>
+        <w:drawing>
+          <wp:inline distT="0" distB="0" distL="0" distR="0" wp14:anchorId="054D6182" wp14:editId="666390B7">
+            <wp:extent cx="3084830" cy="5760720"/>
+            <wp:effectExtent l="0" t="4445" r="0" b="0"/>
+            <wp:docPr id="488708733" name="Image 1" descr="Une image contenant fils électriques, Appareils électroniques, Ingénierie électronique, câble&#10;&#10;Description générée automatiquement"/>
+            <wp:cNvGraphicFramePr>
+              <a:graphicFrameLocks xmlns:a="http://schemas.openxmlformats.org/drawingml/2006/main" noChangeAspect="1"/>
+            </wp:cNvGraphicFramePr>
+            <a:graphic xmlns:a="http://schemas.openxmlformats.org/drawingml/2006/main">
+              <a:graphicData uri="http://schemas.openxmlformats.org/drawingml/2006/picture">
+                <pic:pic xmlns:pic="http://schemas.openxmlformats.org/drawingml/2006/picture">
+                  <pic:nvPicPr>
+                    <pic:cNvPr id="488708733" name="Image 1" descr="Une image contenant fils électriques, Appareils électroniques, Ingénierie électronique, câble&#10;&#10;Description générée automatiquement"/>
+                    <pic:cNvPicPr/>
+                  </pic:nvPicPr>
+                  <pic:blipFill>
+                    <a:blip r:embed="rId7" cstate="print">
+                      <a:extLst>
+                        <a:ext uri="{28A0092B-C50C-407E-A947-70E740481C1C}">
+                          <a14:useLocalDpi xmlns:a14="http://schemas.microsoft.com/office/drawing/2010/main" val="0"/>
+                        </a:ext>
+                      </a:extLst>
+                    </a:blip>
+                    <a:stretch>
+                      <a:fillRect/>
+                    </a:stretch>
+                  </pic:blipFill>
+                  <pic:spPr>
+                    <a:xfrm rot="16200000">
+                      <a:off x="0" y="0"/>
+                      <a:ext cx="3084830" cy="5760720"/>
+                    </a:xfrm>
+                    <a:prstGeom prst="rect">
+                      <a:avLst/>
+                    </a:prstGeom>
+                  </pic:spPr>
+                </pic:pic>
+              </a:graphicData>
+            </a:graphic>
+          </wp:inline>
+        </w:drawing>
       </w:r>
     </w:p>
     <w:p/>

</xml_diff>

<commit_message>
yanis.geny@insa-cvl.fr: update du keylogger
</commit_message>
<xml_diff>
--- a/keylogger/keylogger_creation.docx
+++ b/keylogger/keylogger_creation.docx
@@ -131,7 +131,7 @@
         </w:numPr>
       </w:pPr>
       <w:r>
-        <w:t>Montage électrique</w:t>
+        <w:t>Première version du keylogger</w:t>
       </w:r>
     </w:p>
     <w:p/>
@@ -304,6 +304,172 @@
         <w:t xml:space="preserve"> pour ne pas causer de problème sur nos machine) pour être sûr que le clavier continue à fonctionner ce qui nous permettras de continuer.</w:t>
       </w:r>
     </w:p>
+    <w:p/>
+    <w:p>
+      <w:r>
+        <w:t xml:space="preserve">En branchant le clavier à un ordinateur avec cet intermédiaire, nous avons vérifié que le clavier </w:t>
+      </w:r>
+      <w:r>
+        <w:t>fonctionnait</w:t>
+      </w:r>
+      <w:r>
+        <w:t xml:space="preserve">. Ensuite nous avons ajouter une carte Arduino qui </w:t>
+      </w:r>
+      <w:r>
+        <w:t>récupère</w:t>
+      </w:r>
+      <w:r>
+        <w:t xml:space="preserve"> les fils D+ et D- sur </w:t>
+      </w:r>
+      <w:r>
+        <w:t>des broches digitales</w:t>
+      </w:r>
+      <w:r>
+        <w:t xml:space="preserve">. Nous avons essayé de comprendre ce qu’il se passais dans la transmission et nous nous </w:t>
+      </w:r>
+      <w:r>
+        <w:t>sommes</w:t>
+      </w:r>
+      <w:r>
+        <w:t xml:space="preserve"> rendu compte qu’il aurait </w:t>
+      </w:r>
+      <w:r>
+        <w:t>fallu</w:t>
+      </w:r>
+      <w:r>
+        <w:t xml:space="preserve"> implémenter le protocole USB dans </w:t>
+      </w:r>
+      <w:r>
+        <w:t>l’Arduino</w:t>
+      </w:r>
+      <w:r>
+        <w:t xml:space="preserve"> pour pouvoir réaliser ce projet. Par manque de temps, nous avons changé notre </w:t>
+      </w:r>
+      <w:r>
+        <w:t>fusil d’épaule. La seconde partie de ce rapport indique la méthode utiliser pour ne pas à avoir à implémenter le protocole USB.</w:t>
+      </w:r>
+    </w:p>
+    <w:p>
+      <w:pPr>
+        <w:pStyle w:val="Titre1"/>
+        <w:numPr>
+          <w:ilvl w:val="0"/>
+          <w:numId w:val="1"/>
+        </w:numPr>
+      </w:pPr>
+      <w:r>
+        <w:lastRenderedPageBreak/>
+        <w:t>Seconde version du keylogger</w:t>
+      </w:r>
+    </w:p>
+    <w:p/>
+    <w:p>
+      <w:r>
+        <w:t xml:space="preserve">Pour cette seconde version du keylogger, nous disposons d’une carte </w:t>
+      </w:r>
+      <w:r>
+        <w:t>Arduino</w:t>
+      </w:r>
+      <w:r>
+        <w:t xml:space="preserve"> </w:t>
+      </w:r>
+      <w:r>
+        <w:t>Leonardo</w:t>
+      </w:r>
+      <w:r>
+        <w:t>, un ESP32 DEVKIT V1</w:t>
+      </w:r>
+      <w:r>
+        <w:t>. L’objectif est de récupérer les touches appuyer du clavier avec l’ESP32 pour les transmettre à la carte Leonardo, ainsi qu’à distance en wifi. Le schéma de l’installation est représenté ci-dessous.</w:t>
+      </w:r>
+    </w:p>
+    <w:p/>
+    <w:p>
+      <w:r>
+        <w:rPr>
+          <w:noProof/>
+        </w:rPr>
+        <w:drawing>
+          <wp:anchor distT="0" distB="0" distL="114300" distR="114300" simplePos="0" relativeHeight="251659264" behindDoc="0" locked="0" layoutInCell="1" allowOverlap="1" wp14:anchorId="75ACB6E1" wp14:editId="2987E2CA">
+            <wp:simplePos x="0" y="0"/>
+            <wp:positionH relativeFrom="column">
+              <wp:posOffset>849841</wp:posOffset>
+            </wp:positionH>
+            <wp:positionV relativeFrom="paragraph">
+              <wp:posOffset>129257</wp:posOffset>
+            </wp:positionV>
+            <wp:extent cx="4052711" cy="1946391"/>
+            <wp:effectExtent l="0" t="0" r="0" b="0"/>
+            <wp:wrapNone/>
+            <wp:docPr id="1044903746" name="Image 1" descr="Une image contenant capture d’écran, conception&#10;&#10;Description générée automatiquement"/>
+            <wp:cNvGraphicFramePr>
+              <a:graphicFrameLocks xmlns:a="http://schemas.openxmlformats.org/drawingml/2006/main" noChangeAspect="1"/>
+            </wp:cNvGraphicFramePr>
+            <a:graphic xmlns:a="http://schemas.openxmlformats.org/drawingml/2006/main">
+              <a:graphicData uri="http://schemas.openxmlformats.org/drawingml/2006/picture">
+                <pic:pic xmlns:pic="http://schemas.openxmlformats.org/drawingml/2006/picture">
+                  <pic:nvPicPr>
+                    <pic:cNvPr id="1044903746" name="Image 1" descr="Une image contenant capture d’écran, conception&#10;&#10;Description générée automatiquement"/>
+                    <pic:cNvPicPr/>
+                  </pic:nvPicPr>
+                  <pic:blipFill>
+                    <a:blip r:embed="rId8" cstate="print">
+                      <a:extLst>
+                        <a:ext uri="{28A0092B-C50C-407E-A947-70E740481C1C}">
+                          <a14:useLocalDpi xmlns:a14="http://schemas.microsoft.com/office/drawing/2010/main" val="0"/>
+                        </a:ext>
+                      </a:extLst>
+                    </a:blip>
+                    <a:stretch>
+                      <a:fillRect/>
+                    </a:stretch>
+                  </pic:blipFill>
+                  <pic:spPr>
+                    <a:xfrm>
+                      <a:off x="0" y="0"/>
+                      <a:ext cx="4052711" cy="1946391"/>
+                    </a:xfrm>
+                    <a:prstGeom prst="rect">
+                      <a:avLst/>
+                    </a:prstGeom>
+                  </pic:spPr>
+                </pic:pic>
+              </a:graphicData>
+            </a:graphic>
+            <wp14:sizeRelH relativeFrom="page">
+              <wp14:pctWidth>0</wp14:pctWidth>
+            </wp14:sizeRelH>
+            <wp14:sizeRelV relativeFrom="page">
+              <wp14:pctHeight>0</wp14:pctHeight>
+            </wp14:sizeRelV>
+          </wp:anchor>
+        </w:drawing>
+      </w:r>
+    </w:p>
+    <w:p/>
+    <w:p/>
+    <w:p/>
+    <w:p/>
+    <w:p/>
+    <w:p/>
+    <w:p/>
+    <w:p/>
+    <w:p/>
+    <w:p/>
+    <w:p/>
+    <w:p>
+      <w:r>
+        <w:t>Sur cette représentation, nous avons en rouge le keylogger, et en gris les éléments matériels de la cible. Le choix d’utiliser un Arduino Leonardo est pour le fait que nous pouvons virtualiser un clavier avec celle-ci. L’ESP32 possédé déjà un module Wifi, et le port série peut être utilisé pour recevoir des touches d’un clavier.</w:t>
+      </w:r>
+    </w:p>
+    <w:p/>
+    <w:p/>
+    <w:p/>
+    <w:p/>
+    <w:p/>
+    <w:p/>
+    <w:p/>
+    <w:p/>
     <w:p/>
     <w:p/>
     <w:p/>

</xml_diff>

<commit_message>
yanis.geny@insa-cvl.fr: update du keylogger, nous avons reussi a recuperer des touches de l'ataquant pour les ecrire sur la cible
</commit_message>
<xml_diff>
--- a/keylogger/keylogger_creation.docx
+++ b/keylogger/keylogger_creation.docx
@@ -463,20 +463,851 @@
       </w:r>
     </w:p>
     <w:p/>
-    <w:p/>
-    <w:p/>
-    <w:p/>
-    <w:p/>
-    <w:p/>
-    <w:p/>
-    <w:p/>
-    <w:p/>
-    <w:p/>
-    <w:p/>
-    <w:p/>
-    <w:p/>
-    <w:p/>
-    <w:p/>
+    <w:p>
+      <w:pPr>
+        <w:pStyle w:val="Titre2"/>
+        <w:numPr>
+          <w:ilvl w:val="1"/>
+          <w:numId w:val="1"/>
+        </w:numPr>
+      </w:pPr>
+      <w:r>
+        <w:t>Étape 1 : recevoir et envoyer des touches de l’attaquant à l’ESP32</w:t>
+      </w:r>
+    </w:p>
+    <w:p/>
+    <w:p>
+      <w:r>
+        <w:t xml:space="preserve">Pour </w:t>
+      </w:r>
+      <w:r>
+        <w:t>cette première étape</w:t>
+      </w:r>
+      <w:r>
+        <w:t xml:space="preserve">, nous avons fait en sorte que l’ESP32 puisse ouvrir un point d’accès réseaux, pour que l’attaquant puisse s’y </w:t>
+      </w:r>
+      <w:r>
+        <w:t>connecter</w:t>
+      </w:r>
+      <w:r>
+        <w:t>. De plus l’ESP32 ouvre un serveur d’écoute sur le port 9999.</w:t>
+      </w:r>
+      <w:r>
+        <w:t xml:space="preserve"> Donc pour cette première étapes, l’attaquant se connecte à l’ESP32 (en étant en préalable sur le réseau). Puis lorsque l’attaquant envoie un caractère, l’ESP32 transmet le même caractère à l’attaquant.</w:t>
+      </w:r>
+    </w:p>
+    <w:p/>
+    <w:p>
+      <w:r>
+        <w:rPr>
+          <w:noProof/>
+        </w:rPr>
+        <w:drawing>
+          <wp:inline distT="0" distB="0" distL="0" distR="0" wp14:anchorId="14C21494" wp14:editId="27449691">
+            <wp:extent cx="5283200" cy="2616200"/>
+            <wp:effectExtent l="0" t="0" r="0" b="0"/>
+            <wp:docPr id="1249900464" name="Image 1" descr="Une image contenant capture d’écran, texte, Police, diagramme&#10;&#10;Description générée automatiquement"/>
+            <wp:cNvGraphicFramePr>
+              <a:graphicFrameLocks xmlns:a="http://schemas.openxmlformats.org/drawingml/2006/main" noChangeAspect="1"/>
+            </wp:cNvGraphicFramePr>
+            <a:graphic xmlns:a="http://schemas.openxmlformats.org/drawingml/2006/main">
+              <a:graphicData uri="http://schemas.openxmlformats.org/drawingml/2006/picture">
+                <pic:pic xmlns:pic="http://schemas.openxmlformats.org/drawingml/2006/picture">
+                  <pic:nvPicPr>
+                    <pic:cNvPr id="1249900464" name="Image 1" descr="Une image contenant capture d’écran, texte, Police, diagramme&#10;&#10;Description générée automatiquement"/>
+                    <pic:cNvPicPr/>
+                  </pic:nvPicPr>
+                  <pic:blipFill>
+                    <a:blip r:embed="rId9">
+                      <a:extLst>
+                        <a:ext uri="{28A0092B-C50C-407E-A947-70E740481C1C}">
+                          <a14:useLocalDpi xmlns:a14="http://schemas.microsoft.com/office/drawing/2010/main" val="0"/>
+                        </a:ext>
+                      </a:extLst>
+                    </a:blip>
+                    <a:stretch>
+                      <a:fillRect/>
+                    </a:stretch>
+                  </pic:blipFill>
+                  <pic:spPr>
+                    <a:xfrm>
+                      <a:off x="0" y="0"/>
+                      <a:ext cx="5283200" cy="2616200"/>
+                    </a:xfrm>
+                    <a:prstGeom prst="rect">
+                      <a:avLst/>
+                    </a:prstGeom>
+                  </pic:spPr>
+                </pic:pic>
+              </a:graphicData>
+            </a:graphic>
+          </wp:inline>
+        </w:drawing>
+      </w:r>
+    </w:p>
+    <w:p/>
+    <w:p>
+      <w:r>
+        <w:rPr>
+          <w:noProof/>
+        </w:rPr>
+        <w:lastRenderedPageBreak/>
+        <w:drawing>
+          <wp:inline distT="0" distB="0" distL="0" distR="0" wp14:anchorId="01C2DA28" wp14:editId="467BFE68">
+            <wp:extent cx="5760720" cy="4320540"/>
+            <wp:effectExtent l="0" t="0" r="5080" b="0"/>
+            <wp:docPr id="982192546" name="Image 2" descr="Une image contenant Appareils électroniques, Appareil électronique, Appareil de saisie, ordinateur&#10;&#10;Description générée automatiquement"/>
+            <wp:cNvGraphicFramePr>
+              <a:graphicFrameLocks xmlns:a="http://schemas.openxmlformats.org/drawingml/2006/main" noChangeAspect="1"/>
+            </wp:cNvGraphicFramePr>
+            <a:graphic xmlns:a="http://schemas.openxmlformats.org/drawingml/2006/main">
+              <a:graphicData uri="http://schemas.openxmlformats.org/drawingml/2006/picture">
+                <pic:pic xmlns:pic="http://schemas.openxmlformats.org/drawingml/2006/picture">
+                  <pic:nvPicPr>
+                    <pic:cNvPr id="982192546" name="Image 2" descr="Une image contenant Appareils électroniques, Appareil électronique, Appareil de saisie, ordinateur&#10;&#10;Description générée automatiquement"/>
+                    <pic:cNvPicPr/>
+                  </pic:nvPicPr>
+                  <pic:blipFill>
+                    <a:blip r:embed="rId10" cstate="print">
+                      <a:extLst>
+                        <a:ext uri="{28A0092B-C50C-407E-A947-70E740481C1C}">
+                          <a14:useLocalDpi xmlns:a14="http://schemas.microsoft.com/office/drawing/2010/main" val="0"/>
+                        </a:ext>
+                      </a:extLst>
+                    </a:blip>
+                    <a:stretch>
+                      <a:fillRect/>
+                    </a:stretch>
+                  </pic:blipFill>
+                  <pic:spPr>
+                    <a:xfrm>
+                      <a:off x="0" y="0"/>
+                      <a:ext cx="5760720" cy="4320540"/>
+                    </a:xfrm>
+                    <a:prstGeom prst="rect">
+                      <a:avLst/>
+                    </a:prstGeom>
+                  </pic:spPr>
+                </pic:pic>
+              </a:graphicData>
+            </a:graphic>
+          </wp:inline>
+        </w:drawing>
+      </w:r>
+    </w:p>
+    <w:p/>
+    <w:p>
+      <w:r>
+        <w:t xml:space="preserve">Pour commencer, nous avons connecté l’ordinateur au réseau « keylogger-wifi » de l’ESP32. Puis nous avons utilisé </w:t>
+      </w:r>
+      <w:proofErr w:type="spellStart"/>
+      <w:r>
+        <w:t>netcat</w:t>
+      </w:r>
+      <w:proofErr w:type="spellEnd"/>
+      <w:r>
+        <w:t xml:space="preserve"> pour nous connecter au service de l’ESP32.</w:t>
+      </w:r>
+    </w:p>
+    <w:p/>
+    <w:p>
+      <w:r>
+        <w:rPr>
+          <w:noProof/>
+        </w:rPr>
+        <mc:AlternateContent>
+          <mc:Choice Requires="wps">
+            <w:drawing>
+              <wp:anchor distT="0" distB="0" distL="114300" distR="114300" simplePos="0" relativeHeight="251665408" behindDoc="0" locked="0" layoutInCell="1" allowOverlap="1" wp14:anchorId="2AC851CA" wp14:editId="4D0BE936">
+                <wp:simplePos x="0" y="0"/>
+                <wp:positionH relativeFrom="column">
+                  <wp:posOffset>450469</wp:posOffset>
+                </wp:positionH>
+                <wp:positionV relativeFrom="paragraph">
+                  <wp:posOffset>396621</wp:posOffset>
+                </wp:positionV>
+                <wp:extent cx="2834640" cy="283464"/>
+                <wp:effectExtent l="0" t="0" r="0" b="0"/>
+                <wp:wrapNone/>
+                <wp:docPr id="1639827862" name="Zone de texte 5"/>
+                <wp:cNvGraphicFramePr/>
+                <a:graphic xmlns:a="http://schemas.openxmlformats.org/drawingml/2006/main">
+                  <a:graphicData uri="http://schemas.microsoft.com/office/word/2010/wordprocessingShape">
+                    <wps:wsp>
+                      <wps:cNvSpPr txBox="1"/>
+                      <wps:spPr>
+                        <a:xfrm>
+                          <a:off x="0" y="0"/>
+                          <a:ext cx="2834640" cy="283464"/>
+                        </a:xfrm>
+                        <a:prstGeom prst="rect">
+                          <a:avLst/>
+                        </a:prstGeom>
+                        <a:noFill/>
+                        <a:ln w="6350">
+                          <a:noFill/>
+                        </a:ln>
+                      </wps:spPr>
+                      <wps:txbx>
+                        <w:txbxContent>
+                          <w:p>
+                            <w:pPr>
+                              <w:rPr>
+                                <w:color w:val="FF0000"/>
+                                <w:sz w:val="18"/>
+                                <w:szCs w:val="18"/>
+                              </w:rPr>
+                            </w:pPr>
+                            <w:r>
+                              <w:rPr>
+                                <w:color w:val="FF0000"/>
+                                <w:sz w:val="18"/>
+                                <w:szCs w:val="18"/>
+                              </w:rPr>
+                              <w:t>Réponse de l’ESP32</w:t>
+                            </w:r>
+                          </w:p>
+                        </w:txbxContent>
+                      </wps:txbx>
+                      <wps:bodyPr rot="0" spcFirstLastPara="0" vertOverflow="overflow" horzOverflow="overflow" vert="horz" wrap="square" lIns="91440" tIns="45720" rIns="91440" bIns="45720" numCol="1" spcCol="0" rtlCol="0" fromWordArt="0" anchor="t" anchorCtr="0" forceAA="0" compatLnSpc="1">
+                        <a:prstTxWarp prst="textNoShape">
+                          <a:avLst/>
+                        </a:prstTxWarp>
+                        <a:noAutofit/>
+                      </wps:bodyPr>
+                    </wps:wsp>
+                  </a:graphicData>
+                </a:graphic>
+                <wp14:sizeRelH relativeFrom="margin">
+                  <wp14:pctWidth>0</wp14:pctWidth>
+                </wp14:sizeRelH>
+              </wp:anchor>
+            </w:drawing>
+          </mc:Choice>
+          <mc:Fallback>
+            <w:pict>
+              <v:shapetype w14:anchorId="2AC851CA" id="_x0000_t202" coordsize="21600,21600" o:spt="202" path="m,l,21600r21600,l21600,xe">
+                <v:stroke joinstyle="miter"/>
+                <v:path gradientshapeok="t" o:connecttype="rect"/>
+              </v:shapetype>
+              <v:shape id="Zone de texte 5" o:spid="_x0000_s1026" type="#_x0000_t202" style="position:absolute;left:0;text-align:left;margin-left:35.45pt;margin-top:31.25pt;width:223.2pt;height:22.3pt;z-index:251665408;visibility:visible;mso-wrap-style:square;mso-width-percent:0;mso-wrap-distance-left:9pt;mso-wrap-distance-top:0;mso-wrap-distance-right:9pt;mso-wrap-distance-bottom:0;mso-position-horizontal:absolute;mso-position-horizontal-relative:text;mso-position-vertical:absolute;mso-position-vertical-relative:text;mso-width-percent:0;mso-width-relative:margin;v-text-anchor:top" o:gfxdata="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" filled="f" stroked="f" strokeweight=".5pt">
+                <v:textbox>
+                  <w:txbxContent>
+                    <w:p>
+                      <w:pPr>
+                        <w:rPr>
+                          <w:color w:val="FF0000"/>
+                          <w:sz w:val="18"/>
+                          <w:szCs w:val="18"/>
+                        </w:rPr>
+                      </w:pPr>
+                      <w:r>
+                        <w:rPr>
+                          <w:color w:val="FF0000"/>
+                          <w:sz w:val="18"/>
+                          <w:szCs w:val="18"/>
+                        </w:rPr>
+                        <w:t>Réponse de l’ESP32</w:t>
+                      </w:r>
+                    </w:p>
+                  </w:txbxContent>
+                </v:textbox>
+              </v:shape>
+            </w:pict>
+          </mc:Fallback>
+        </mc:AlternateContent>
+      </w:r>
+      <w:r>
+        <w:rPr>
+          <w:noProof/>
+        </w:rPr>
+        <mc:AlternateContent>
+          <mc:Choice Requires="wps">
+            <w:drawing>
+              <wp:anchor distT="0" distB="0" distL="114300" distR="114300" simplePos="0" relativeHeight="251663360" behindDoc="0" locked="0" layoutInCell="1" allowOverlap="1" wp14:anchorId="1287BF52" wp14:editId="4EC24B73">
+                <wp:simplePos x="0" y="0"/>
+                <wp:positionH relativeFrom="column">
+                  <wp:posOffset>635</wp:posOffset>
+                </wp:positionH>
+                <wp:positionV relativeFrom="paragraph">
+                  <wp:posOffset>193167</wp:posOffset>
+                </wp:positionV>
+                <wp:extent cx="114300" cy="585216"/>
+                <wp:effectExtent l="0" t="0" r="12700" b="12065"/>
+                <wp:wrapNone/>
+                <wp:docPr id="2072325159" name="Rectangle 4"/>
+                <wp:cNvGraphicFramePr/>
+                <a:graphic xmlns:a="http://schemas.openxmlformats.org/drawingml/2006/main">
+                  <a:graphicData uri="http://schemas.microsoft.com/office/word/2010/wordprocessingShape">
+                    <wps:wsp>
+                      <wps:cNvSpPr/>
+                      <wps:spPr>
+                        <a:xfrm>
+                          <a:off x="0" y="0"/>
+                          <a:ext cx="114300" cy="585216"/>
+                        </a:xfrm>
+                        <a:prstGeom prst="rect">
+                          <a:avLst/>
+                        </a:prstGeom>
+                        <a:noFill/>
+                        <a:ln>
+                          <a:solidFill>
+                            <a:srgbClr val="FF0000"/>
+                          </a:solidFill>
+                        </a:ln>
+                      </wps:spPr>
+                      <wps:style>
+                        <a:lnRef idx="2">
+                          <a:schemeClr val="accent1">
+                            <a:shade val="50000"/>
+                          </a:schemeClr>
+                        </a:lnRef>
+                        <a:fillRef idx="1">
+                          <a:schemeClr val="accent1"/>
+                        </a:fillRef>
+                        <a:effectRef idx="0">
+                          <a:schemeClr val="accent1"/>
+                        </a:effectRef>
+                        <a:fontRef idx="minor">
+                          <a:schemeClr val="lt1"/>
+                        </a:fontRef>
+                      </wps:style>
+                      <wps:bodyPr rot="0" spcFirstLastPara="0" vertOverflow="overflow" horzOverflow="overflow" vert="horz" wrap="square" lIns="91440" tIns="45720" rIns="91440" bIns="45720" numCol="1" spcCol="0" rtlCol="0" fromWordArt="0" anchor="ctr" anchorCtr="0" forceAA="0" compatLnSpc="1">
+                        <a:prstTxWarp prst="textNoShape">
+                          <a:avLst/>
+                        </a:prstTxWarp>
+                        <a:noAutofit/>
+                      </wps:bodyPr>
+                    </wps:wsp>
+                  </a:graphicData>
+                </a:graphic>
+                <wp14:sizeRelH relativeFrom="margin">
+                  <wp14:pctWidth>0</wp14:pctWidth>
+                </wp14:sizeRelH>
+                <wp14:sizeRelV relativeFrom="margin">
+                  <wp14:pctHeight>0</wp14:pctHeight>
+                </wp14:sizeRelV>
+              </wp:anchor>
+            </w:drawing>
+          </mc:Choice>
+          <mc:Fallback>
+            <w:pict>
+              <v:rect w14:anchorId="4011248F" id="Rectangle 4" o:spid="_x0000_s1026" style="position:absolute;margin-left:.05pt;margin-top:15.2pt;width:9pt;height:46.1pt;z-index:251663360;visibility:visible;mso-wrap-style:square;mso-width-percent:0;mso-height-percent:0;mso-wrap-distance-left:9pt;mso-wrap-distance-top:0;mso-wrap-distance-right:9pt;mso-wrap-distance-bottom:0;mso-position-horizontal:absolute;mso-position-horizontal-relative:text;mso-position-vertical:absolute;mso-position-vertical-relative:text;mso-width-percent:0;mso-height-percent:0;mso-width-relative:margin;mso-height-relative:margin;v-text-anchor:middle" o:gfxdata="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" filled="f" strokecolor="red" strokeweight="1pt"/>
+            </w:pict>
+          </mc:Fallback>
+        </mc:AlternateContent>
+      </w:r>
+      <w:r>
+        <w:rPr>
+          <w:noProof/>
+        </w:rPr>
+        <mc:AlternateContent>
+          <mc:Choice Requires="wps">
+            <w:drawing>
+              <wp:anchor distT="0" distB="0" distL="114300" distR="114300" simplePos="0" relativeHeight="251661312" behindDoc="0" locked="0" layoutInCell="1" allowOverlap="1" wp14:anchorId="551B8568" wp14:editId="0DBFC136">
+                <wp:simplePos x="0" y="0"/>
+                <wp:positionH relativeFrom="column">
+                  <wp:posOffset>448564</wp:posOffset>
+                </wp:positionH>
+                <wp:positionV relativeFrom="paragraph">
+                  <wp:posOffset>24638</wp:posOffset>
+                </wp:positionV>
+                <wp:extent cx="2834640" cy="283464"/>
+                <wp:effectExtent l="0" t="0" r="0" b="0"/>
+                <wp:wrapNone/>
+                <wp:docPr id="1068257809" name="Zone de texte 5"/>
+                <wp:cNvGraphicFramePr/>
+                <a:graphic xmlns:a="http://schemas.openxmlformats.org/drawingml/2006/main">
+                  <a:graphicData uri="http://schemas.microsoft.com/office/word/2010/wordprocessingShape">
+                    <wps:wsp>
+                      <wps:cNvSpPr txBox="1"/>
+                      <wps:spPr>
+                        <a:xfrm>
+                          <a:off x="0" y="0"/>
+                          <a:ext cx="2834640" cy="283464"/>
+                        </a:xfrm>
+                        <a:prstGeom prst="rect">
+                          <a:avLst/>
+                        </a:prstGeom>
+                        <a:noFill/>
+                        <a:ln w="6350">
+                          <a:noFill/>
+                        </a:ln>
+                      </wps:spPr>
+                      <wps:txbx>
+                        <w:txbxContent>
+                          <w:p>
+                            <w:pPr>
+                              <w:rPr>
+                                <w:color w:val="4472C4" w:themeColor="accent1"/>
+                                <w:sz w:val="18"/>
+                                <w:szCs w:val="18"/>
+                              </w:rPr>
+                            </w:pPr>
+                            <w:r>
+                              <w:rPr>
+                                <w:color w:val="4472C4" w:themeColor="accent1"/>
+                                <w:sz w:val="18"/>
+                                <w:szCs w:val="18"/>
+                              </w:rPr>
+                              <w:t>Message envoyer par l’attaquant</w:t>
+                            </w:r>
+                          </w:p>
+                        </w:txbxContent>
+                      </wps:txbx>
+                      <wps:bodyPr rot="0" spcFirstLastPara="0" vertOverflow="overflow" horzOverflow="overflow" vert="horz" wrap="square" lIns="91440" tIns="45720" rIns="91440" bIns="45720" numCol="1" spcCol="0" rtlCol="0" fromWordArt="0" anchor="t" anchorCtr="0" forceAA="0" compatLnSpc="1">
+                        <a:prstTxWarp prst="textNoShape">
+                          <a:avLst/>
+                        </a:prstTxWarp>
+                        <a:noAutofit/>
+                      </wps:bodyPr>
+                    </wps:wsp>
+                  </a:graphicData>
+                </a:graphic>
+                <wp14:sizeRelH relativeFrom="margin">
+                  <wp14:pctWidth>0</wp14:pctWidth>
+                </wp14:sizeRelH>
+              </wp:anchor>
+            </w:drawing>
+          </mc:Choice>
+          <mc:Fallback>
+            <w:pict>
+              <v:shape w14:anchorId="551B8568" id="_x0000_s1027" type="#_x0000_t202" style="position:absolute;left:0;text-align:left;margin-left:35.3pt;margin-top:1.95pt;width:223.2pt;height:22.3pt;z-index:251661312;visibility:visible;mso-wrap-style:square;mso-width-percent:0;mso-wrap-distance-left:9pt;mso-wrap-distance-top:0;mso-wrap-distance-right:9pt;mso-wrap-distance-bottom:0;mso-position-horizontal:absolute;mso-position-horizontal-relative:text;mso-position-vertical:absolute;mso-position-vertical-relative:text;mso-width-percent:0;mso-width-relative:margin;v-text-anchor:top" o:gfxdata="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" filled="f" stroked="f" strokeweight=".5pt">
+                <v:textbox>
+                  <w:txbxContent>
+                    <w:p>
+                      <w:pPr>
+                        <w:rPr>
+                          <w:color w:val="4472C4" w:themeColor="accent1"/>
+                          <w:sz w:val="18"/>
+                          <w:szCs w:val="18"/>
+                        </w:rPr>
+                      </w:pPr>
+                      <w:r>
+                        <w:rPr>
+                          <w:color w:val="4472C4" w:themeColor="accent1"/>
+                          <w:sz w:val="18"/>
+                          <w:szCs w:val="18"/>
+                        </w:rPr>
+                        <w:t>Message envoyer par l’attaquant</w:t>
+                      </w:r>
+                    </w:p>
+                  </w:txbxContent>
+                </v:textbox>
+              </v:shape>
+            </w:pict>
+          </mc:Fallback>
+        </mc:AlternateContent>
+      </w:r>
+      <w:r>
+        <w:rPr>
+          <w:noProof/>
+        </w:rPr>
+        <mc:AlternateContent>
+          <mc:Choice Requires="wps">
+            <w:drawing>
+              <wp:anchor distT="0" distB="0" distL="114300" distR="114300" simplePos="0" relativeHeight="251660288" behindDoc="0" locked="0" layoutInCell="1" allowOverlap="1" wp14:anchorId="13696BAA" wp14:editId="34EB34FF">
+                <wp:simplePos x="0" y="0"/>
+                <wp:positionH relativeFrom="column">
+                  <wp:posOffset>889</wp:posOffset>
+                </wp:positionH>
+                <wp:positionV relativeFrom="paragraph">
+                  <wp:posOffset>97917</wp:posOffset>
+                </wp:positionV>
+                <wp:extent cx="333756" cy="77724"/>
+                <wp:effectExtent l="0" t="0" r="9525" b="11430"/>
+                <wp:wrapNone/>
+                <wp:docPr id="601175299" name="Rectangle 4"/>
+                <wp:cNvGraphicFramePr/>
+                <a:graphic xmlns:a="http://schemas.openxmlformats.org/drawingml/2006/main">
+                  <a:graphicData uri="http://schemas.microsoft.com/office/word/2010/wordprocessingShape">
+                    <wps:wsp>
+                      <wps:cNvSpPr/>
+                      <wps:spPr>
+                        <a:xfrm>
+                          <a:off x="0" y="0"/>
+                          <a:ext cx="333756" cy="77724"/>
+                        </a:xfrm>
+                        <a:prstGeom prst="rect">
+                          <a:avLst/>
+                        </a:prstGeom>
+                        <a:noFill/>
+                        <a:ln>
+                          <a:solidFill>
+                            <a:schemeClr val="accent1"/>
+                          </a:solidFill>
+                        </a:ln>
+                      </wps:spPr>
+                      <wps:style>
+                        <a:lnRef idx="2">
+                          <a:schemeClr val="accent1">
+                            <a:shade val="50000"/>
+                          </a:schemeClr>
+                        </a:lnRef>
+                        <a:fillRef idx="1">
+                          <a:schemeClr val="accent1"/>
+                        </a:fillRef>
+                        <a:effectRef idx="0">
+                          <a:schemeClr val="accent1"/>
+                        </a:effectRef>
+                        <a:fontRef idx="minor">
+                          <a:schemeClr val="lt1"/>
+                        </a:fontRef>
+                      </wps:style>
+                      <wps:bodyPr rot="0" spcFirstLastPara="0" vertOverflow="overflow" horzOverflow="overflow" vert="horz" wrap="square" lIns="91440" tIns="45720" rIns="91440" bIns="45720" numCol="1" spcCol="0" rtlCol="0" fromWordArt="0" anchor="ctr" anchorCtr="0" forceAA="0" compatLnSpc="1">
+                        <a:prstTxWarp prst="textNoShape">
+                          <a:avLst/>
+                        </a:prstTxWarp>
+                        <a:noAutofit/>
+                      </wps:bodyPr>
+                    </wps:wsp>
+                  </a:graphicData>
+                </a:graphic>
+              </wp:anchor>
+            </w:drawing>
+          </mc:Choice>
+          <mc:Fallback>
+            <w:pict>
+              <v:rect w14:anchorId="50DC6C72" id="Rectangle 4" o:spid="_x0000_s1026" style="position:absolute;margin-left:.05pt;margin-top:7.7pt;width:26.3pt;height:6.1pt;z-index:251660288;visibility:visible;mso-wrap-style:square;mso-wrap-distance-left:9pt;mso-wrap-distance-top:0;mso-wrap-distance-right:9pt;mso-wrap-distance-bottom:0;mso-position-horizontal:absolute;mso-position-horizontal-relative:text;mso-position-vertical:absolute;mso-position-vertical-relative:text;v-text-anchor:middle" o:gfxdata="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" filled="f" strokecolor="#4472c4 [3204]" strokeweight="1pt"/>
+            </w:pict>
+          </mc:Fallback>
+        </mc:AlternateContent>
+      </w:r>
+      <w:r>
+        <w:rPr>
+          <w:noProof/>
+        </w:rPr>
+        <w:drawing>
+          <wp:inline distT="0" distB="0" distL="0" distR="0" wp14:anchorId="57E2E766" wp14:editId="5D8E387B">
+            <wp:extent cx="5760720" cy="1089025"/>
+            <wp:effectExtent l="0" t="0" r="5080" b="3175"/>
+            <wp:docPr id="1031347856" name="Image 3" descr="Une image contenant capture d’écran, texte, Logiciel multimédia, Logiciel de graphisme&#10;&#10;Description générée automatiquement"/>
+            <wp:cNvGraphicFramePr>
+              <a:graphicFrameLocks xmlns:a="http://schemas.openxmlformats.org/drawingml/2006/main" noChangeAspect="1"/>
+            </wp:cNvGraphicFramePr>
+            <a:graphic xmlns:a="http://schemas.openxmlformats.org/drawingml/2006/main">
+              <a:graphicData uri="http://schemas.openxmlformats.org/drawingml/2006/picture">
+                <pic:pic xmlns:pic="http://schemas.openxmlformats.org/drawingml/2006/picture">
+                  <pic:nvPicPr>
+                    <pic:cNvPr id="1031347856" name="Image 3" descr="Une image contenant capture d’écran, texte, Logiciel multimédia, Logiciel de graphisme&#10;&#10;Description générée automatiquement"/>
+                    <pic:cNvPicPr/>
+                  </pic:nvPicPr>
+                  <pic:blipFill>
+                    <a:blip r:embed="rId11">
+                      <a:extLst>
+                        <a:ext uri="{28A0092B-C50C-407E-A947-70E740481C1C}">
+                          <a14:useLocalDpi xmlns:a14="http://schemas.microsoft.com/office/drawing/2010/main" val="0"/>
+                        </a:ext>
+                      </a:extLst>
+                    </a:blip>
+                    <a:stretch>
+                      <a:fillRect/>
+                    </a:stretch>
+                  </pic:blipFill>
+                  <pic:spPr>
+                    <a:xfrm>
+                      <a:off x="0" y="0"/>
+                      <a:ext cx="5760720" cy="1089025"/>
+                    </a:xfrm>
+                    <a:prstGeom prst="rect">
+                      <a:avLst/>
+                    </a:prstGeom>
+                  </pic:spPr>
+                </pic:pic>
+              </a:graphicData>
+            </a:graphic>
+          </wp:inline>
+        </w:drawing>
+      </w:r>
+    </w:p>
+    <w:p/>
+    <w:p>
+      <w:r>
+        <w:t>De cette manière, nous pouvons constater que nous pouvons envoyer des caractères à l’ESP32 et que ce dernier peut aussi nous en envoyer.</w:t>
+      </w:r>
+    </w:p>
+    <w:p/>
+    <w:p>
+      <w:pPr>
+        <w:pStyle w:val="Titre2"/>
+        <w:numPr>
+          <w:ilvl w:val="1"/>
+          <w:numId w:val="1"/>
+        </w:numPr>
+      </w:pPr>
+      <w:r>
+        <w:t>Étapes 2 : transmettre le caractère à la carte Leonardo</w:t>
+      </w:r>
+    </w:p>
+    <w:p/>
+    <w:p>
+      <w:r>
+        <w:t>Maintenant que nous pouvons récupérer les caractères donnés par l’attaquant, nous devons envoyer ces caractères à la carte Leonardo. Pour le moment, la carte Leonardo va donner les caractères reçus par port série.</w:t>
+      </w:r>
+    </w:p>
+    <w:p/>
+    <w:p>
+      <w:r>
+        <w:t>Pour connecter la carte Leonardo et l’ESP32, nous avons utilisé les pins TX et RX des deux cartes. Nous avons donc une schématisation de l’installation ci-dessous.</w:t>
+      </w:r>
+    </w:p>
+    <w:p/>
+    <w:p/>
+    <w:p>
+      <w:r>
+        <w:rPr>
+          <w:noProof/>
+        </w:rPr>
+        <w:lastRenderedPageBreak/>
+        <w:drawing>
+          <wp:inline distT="0" distB="0" distL="0" distR="0" wp14:anchorId="76AEB01F" wp14:editId="2A8D80AB">
+            <wp:extent cx="5760720" cy="1814830"/>
+            <wp:effectExtent l="0" t="0" r="5080" b="1270"/>
+            <wp:docPr id="1866692343" name="Image 7" descr="Une image contenant capture d’écran, diagramme, conception&#10;&#10;Description générée automatiquement"/>
+            <wp:cNvGraphicFramePr>
+              <a:graphicFrameLocks xmlns:a="http://schemas.openxmlformats.org/drawingml/2006/main" noChangeAspect="1"/>
+            </wp:cNvGraphicFramePr>
+            <a:graphic xmlns:a="http://schemas.openxmlformats.org/drawingml/2006/main">
+              <a:graphicData uri="http://schemas.openxmlformats.org/drawingml/2006/picture">
+                <pic:pic xmlns:pic="http://schemas.openxmlformats.org/drawingml/2006/picture">
+                  <pic:nvPicPr>
+                    <pic:cNvPr id="1866692343" name="Image 7" descr="Une image contenant capture d’écran, diagramme, conception&#10;&#10;Description générée automatiquement"/>
+                    <pic:cNvPicPr/>
+                  </pic:nvPicPr>
+                  <pic:blipFill>
+                    <a:blip r:embed="rId12">
+                      <a:extLst>
+                        <a:ext uri="{28A0092B-C50C-407E-A947-70E740481C1C}">
+                          <a14:useLocalDpi xmlns:a14="http://schemas.microsoft.com/office/drawing/2010/main" val="0"/>
+                        </a:ext>
+                      </a:extLst>
+                    </a:blip>
+                    <a:stretch>
+                      <a:fillRect/>
+                    </a:stretch>
+                  </pic:blipFill>
+                  <pic:spPr>
+                    <a:xfrm>
+                      <a:off x="0" y="0"/>
+                      <a:ext cx="5760720" cy="1814830"/>
+                    </a:xfrm>
+                    <a:prstGeom prst="rect">
+                      <a:avLst/>
+                    </a:prstGeom>
+                  </pic:spPr>
+                </pic:pic>
+              </a:graphicData>
+            </a:graphic>
+          </wp:inline>
+        </w:drawing>
+      </w:r>
+    </w:p>
+    <w:p/>
+    <w:p/>
+    <w:p>
+      <w:r>
+        <w:t>Nous avons donc obtenu le résultat suivant :</w:t>
+      </w:r>
+    </w:p>
+    <w:p/>
+    <w:p>
+      <w:r>
+        <w:rPr>
+          <w:noProof/>
+        </w:rPr>
+        <w:drawing>
+          <wp:inline distT="0" distB="0" distL="0" distR="0" wp14:anchorId="1B44702D" wp14:editId="45592FC8">
+            <wp:extent cx="5760720" cy="4320540"/>
+            <wp:effectExtent l="0" t="0" r="5080" b="0"/>
+            <wp:docPr id="2138339778" name="Image 8" descr="Une image contenant ordinateur, intérieur, Ordinateur personnel, Matériel d’ordinateur&#10;&#10;Description générée automatiquement"/>
+            <wp:cNvGraphicFramePr>
+              <a:graphicFrameLocks xmlns:a="http://schemas.openxmlformats.org/drawingml/2006/main" noChangeAspect="1"/>
+            </wp:cNvGraphicFramePr>
+            <a:graphic xmlns:a="http://schemas.openxmlformats.org/drawingml/2006/main">
+              <a:graphicData uri="http://schemas.openxmlformats.org/drawingml/2006/picture">
+                <pic:pic xmlns:pic="http://schemas.openxmlformats.org/drawingml/2006/picture">
+                  <pic:nvPicPr>
+                    <pic:cNvPr id="2138339778" name="Image 8" descr="Une image contenant ordinateur, intérieur, Ordinateur personnel, Matériel d’ordinateur&#10;&#10;Description générée automatiquement"/>
+                    <pic:cNvPicPr/>
+                  </pic:nvPicPr>
+                  <pic:blipFill>
+                    <a:blip r:embed="rId13" cstate="print">
+                      <a:extLst>
+                        <a:ext uri="{28A0092B-C50C-407E-A947-70E740481C1C}">
+                          <a14:useLocalDpi xmlns:a14="http://schemas.microsoft.com/office/drawing/2010/main" val="0"/>
+                        </a:ext>
+                      </a:extLst>
+                    </a:blip>
+                    <a:stretch>
+                      <a:fillRect/>
+                    </a:stretch>
+                  </pic:blipFill>
+                  <pic:spPr>
+                    <a:xfrm>
+                      <a:off x="0" y="0"/>
+                      <a:ext cx="5760720" cy="4320540"/>
+                    </a:xfrm>
+                    <a:prstGeom prst="rect">
+                      <a:avLst/>
+                    </a:prstGeom>
+                  </pic:spPr>
+                </pic:pic>
+              </a:graphicData>
+            </a:graphic>
+          </wp:inline>
+        </w:drawing>
+      </w:r>
+    </w:p>
+    <w:p/>
+    <w:p/>
+    <w:p>
+      <w:r>
+        <w:t xml:space="preserve">Lorsque nous avons envoyé « bonjour » à partir de l’attaquant, les données sont </w:t>
+      </w:r>
+      <w:r>
+        <w:t>transmises</w:t>
+      </w:r>
+      <w:r>
+        <w:t xml:space="preserve"> jusqu’à la carte Leonardo qui les affiches en port série.</w:t>
+      </w:r>
+    </w:p>
+    <w:p/>
+    <w:p>
+      <w:r>
+        <w:t xml:space="preserve">A noté que nous avons brancher les broches VIN et GND de l’ESP32 à la carte Leonardo pour que l’ESP32 soit alimenté par la carte. Les schémas de branchements seront </w:t>
+      </w:r>
+      <w:proofErr w:type="gramStart"/>
+      <w:r>
+        <w:t>détaillé</w:t>
+      </w:r>
+      <w:proofErr w:type="gramEnd"/>
+      <w:r>
+        <w:t xml:space="preserve"> par la suite.</w:t>
+      </w:r>
+    </w:p>
+    <w:p/>
+    <w:p/>
+    <w:p>
+      <w:pPr>
+        <w:pStyle w:val="Titre2"/>
+        <w:numPr>
+          <w:ilvl w:val="1"/>
+          <w:numId w:val="1"/>
+        </w:numPr>
+      </w:pPr>
+      <w:r>
+        <w:lastRenderedPageBreak/>
+        <w:t>Étapes 3 : Virtualiser un clavier avec la carte Leonardo</w:t>
+      </w:r>
+    </w:p>
+    <w:p/>
+    <w:p>
+      <w:r>
+        <w:t>Maintenant que nous pouvons récupérer les caractères dans la carte Leonardo, nous pouvons maintenant virtualiser un clavier avec cette dernière pour que le PC écrive les caractères reçus.</w:t>
+      </w:r>
+    </w:p>
+    <w:p/>
+    <w:p>
+      <w:r>
+        <w:t xml:space="preserve">Le schéma de branchement est le même que </w:t>
+      </w:r>
+      <w:r>
+        <w:t>précédemment</w:t>
+      </w:r>
+      <w:r>
+        <w:t>.</w:t>
+      </w:r>
+    </w:p>
+    <w:p/>
+    <w:p>
+      <w:r>
+        <w:rPr>
+          <w:noProof/>
+        </w:rPr>
+        <w:drawing>
+          <wp:inline distT="0" distB="0" distL="0" distR="0" wp14:anchorId="42EA2C36" wp14:editId="60462345">
+            <wp:extent cx="5760720" cy="4320540"/>
+            <wp:effectExtent l="0" t="0" r="5080" b="0"/>
+            <wp:docPr id="1245507083" name="Image 9" descr="Une image contenant intérieur, ordinateur, Ordinateur personnel, ordinateur portable&#10;&#10;Description générée automatiquement"/>
+            <wp:cNvGraphicFramePr>
+              <a:graphicFrameLocks xmlns:a="http://schemas.openxmlformats.org/drawingml/2006/main" noChangeAspect="1"/>
+            </wp:cNvGraphicFramePr>
+            <a:graphic xmlns:a="http://schemas.openxmlformats.org/drawingml/2006/main">
+              <a:graphicData uri="http://schemas.openxmlformats.org/drawingml/2006/picture">
+                <pic:pic xmlns:pic="http://schemas.openxmlformats.org/drawingml/2006/picture">
+                  <pic:nvPicPr>
+                    <pic:cNvPr id="1245507083" name="Image 9" descr="Une image contenant intérieur, ordinateur, Ordinateur personnel, ordinateur portable&#10;&#10;Description générée automatiquement"/>
+                    <pic:cNvPicPr/>
+                  </pic:nvPicPr>
+                  <pic:blipFill>
+                    <a:blip r:embed="rId14" cstate="print">
+                      <a:extLst>
+                        <a:ext uri="{28A0092B-C50C-407E-A947-70E740481C1C}">
+                          <a14:useLocalDpi xmlns:a14="http://schemas.microsoft.com/office/drawing/2010/main" val="0"/>
+                        </a:ext>
+                      </a:extLst>
+                    </a:blip>
+                    <a:stretch>
+                      <a:fillRect/>
+                    </a:stretch>
+                  </pic:blipFill>
+                  <pic:spPr>
+                    <a:xfrm>
+                      <a:off x="0" y="0"/>
+                      <a:ext cx="5760720" cy="4320540"/>
+                    </a:xfrm>
+                    <a:prstGeom prst="rect">
+                      <a:avLst/>
+                    </a:prstGeom>
+                  </pic:spPr>
+                </pic:pic>
+              </a:graphicData>
+            </a:graphic>
+          </wp:inline>
+        </w:drawing>
+      </w:r>
+    </w:p>
+    <w:p/>
+    <w:p>
+      <w:r>
+        <w:t xml:space="preserve">Dans </w:t>
+      </w:r>
+      <w:r>
+        <w:t>cette image</w:t>
+      </w:r>
+      <w:r>
+        <w:t xml:space="preserve">, nous avons </w:t>
+      </w:r>
+      <w:r>
+        <w:t>envoyé</w:t>
+      </w:r>
+      <w:r>
+        <w:t xml:space="preserve"> un message depuis le PC de l’attaquant qui les </w:t>
+      </w:r>
+      <w:proofErr w:type="spellStart"/>
+      <w:r>
+        <w:t>à</w:t>
+      </w:r>
+      <w:proofErr w:type="spellEnd"/>
+      <w:r>
+        <w:t xml:space="preserve"> transmis jusqu’au PC de la cible. Le texte à étais écrit dans un bloc note. Nous pouvons donc voir que la carte Leonardo et bien détecté comme un clavier </w:t>
+      </w:r>
+      <w:r>
+        <w:t>ce</w:t>
+      </w:r>
+      <w:r>
+        <w:t xml:space="preserve"> qui nous permet de transmettre des touches. A </w:t>
+      </w:r>
+      <w:r>
+        <w:t>cette étape</w:t>
+      </w:r>
+      <w:r>
+        <w:t>, nous avons fait un clavier sans fils, mais l’objectif est de réaliser un keylogger, pour cela, nous devons encore ajouter un clavier branché sur l’ESP32</w:t>
+      </w:r>
+      <w:r>
+        <w:t>, ainsi qu’un programme en C pour l’attaquant pour logger les touches.</w:t>
+      </w:r>
+    </w:p>
     <w:p/>
     <w:p/>
     <w:p/>
@@ -499,9 +1330,9 @@
 <w:numbering xmlns:wpc="http://schemas.microsoft.com/office/word/2010/wordprocessingCanvas" xmlns:cx="http://schemas.microsoft.com/office/drawing/2014/chartex" xmlns:cx1="http://schemas.microsoft.com/office/drawing/2015/9/8/chartex" xmlns:cx2="http://schemas.microsoft.com/office/drawing/2015/10/21/chartex" xmlns:cx3="http://schemas.microsoft.com/office/drawing/2016/5/9/chartex" xmlns:cx4="http://schemas.microsoft.com/office/drawing/2016/5/10/chartex" xmlns:cx5="http://schemas.microsoft.com/office/drawing/2016/5/11/chartex" xmlns:cx6="http://schemas.microsoft.com/office/drawing/2016/5/12/chartex" xmlns:cx7="http://schemas.microsoft.com/office/drawing/2016/5/13/chartex" xmlns:cx8="http://schemas.microsoft.com/office/drawing/2016/5/14/chartex" xmlns:mc="http://schemas.openxmlformats.org/markup-compatibility/2006" xmlns:aink="http://schemas.microsoft.com/office/drawing/2016/ink" xmlns:am3d="http://schemas.microsoft.com/office/drawing/2017/model3d" xmlns:o="urn:schemas-microsoft-com:office:office" xmlns:oel="http://schemas.microsoft.com/office/2019/extlst" xmlns:r="http://schemas.openxmlformats.org/officeDocument/2006/relationships" xmlns:m="http://schemas.openxmlformats.org/officeDocument/2006/math" xmlns:v="urn:schemas-microsoft-com:vml" xmlns:wp14="http://schemas.microsoft.com/office/word/2010/wordprocessingDrawing" xmlns:wp="http://schemas.openxmlformats.org/drawingml/2006/wordprocessingDrawing" xmlns:w10="urn:schemas-microsoft-com:office:word" xmlns:w="http://schemas.openxmlformats.org/wordprocessingml/2006/main" xmlns:w14="http://schemas.microsoft.com/office/word/2010/wordml" xmlns:w15="http://schemas.microsoft.com/office/word/2012/wordml" xmlns:w16cex="http://schemas.microsoft.com/office/word/2018/wordml/cex" xmlns:w16cid="http://schemas.microsoft.com/office/word/2016/wordml/cid" xmlns:w16="http://schemas.microsoft.com/office/word/2018/wordml" xmlns:w16du="http://schemas.microsoft.com/office/word/2023/wordml/word16du" xmlns:w16sdtdh="http://schemas.microsoft.com/office/word/2020/wordml/sdtdatahash" xmlns:w16se="http://schemas.microsoft.com/office/word/2015/wordml/symex" xmlns:wpg="http://schemas.microsoft.com/office/word/2010/wordprocessingGroup" xmlns:wpi="http://schemas.microsoft.com/office/word/2010/wordprocessingInk" xmlns:wne="http://schemas.microsoft.com/office/word/2006/wordml" xmlns:wps="http://schemas.microsoft.com/office/word/2010/wordprocessingShape" mc:Ignorable="w14 w15 w16se w16cid w16 w16cex w16sdtdh wp14">
   <w:abstractNum w:abstractNumId="0" w15:restartNumberingAfterBreak="0">
     <w:nsid w:val="40751C0D"/>
-    <w:multiLevelType w:val="hybridMultilevel"/>
-    <w:tmpl w:val="82C67DCC"/>
-    <w:lvl w:ilvl="0" w:tplc="040C000F">
+    <w:multiLevelType w:val="multilevel"/>
+    <w:tmpl w:val="42704804"/>
+    <w:lvl w:ilvl="0">
       <w:start w:val="1"/>
       <w:numFmt w:val="decimal"/>
       <w:lvlText w:val="%1."/>
@@ -513,77 +1344,109 @@
         <w:rFonts w:hint="default"/>
       </w:rPr>
     </w:lvl>
-    <w:lvl w:ilvl="1" w:tplc="040C0019" w:tentative="1">
+    <w:lvl w:ilvl="1">
       <w:start w:val="1"/>
-      <w:numFmt w:val="lowerLetter"/>
-      <w:lvlText w:val="%2."/>
+      <w:numFmt w:val="decimal"/>
+      <w:isLgl/>
+      <w:lvlText w:val="%1.%2."/>
       <w:lvlJc w:val="left"/>
       <w:pPr>
-        <w:ind w:left="1440" w:hanging="360"/>
+        <w:ind w:left="1080" w:hanging="720"/>
       </w:pPr>
+      <w:rPr>
+        <w:rFonts w:hint="default"/>
+      </w:rPr>
     </w:lvl>
-    <w:lvl w:ilvl="2" w:tplc="040C001B" w:tentative="1">
-      <w:start w:val="1"/>
-      <w:numFmt w:val="lowerRoman"/>
-      <w:lvlText w:val="%3."/>
-      <w:lvlJc w:val="right"/>
-      <w:pPr>
-        <w:ind w:left="2160" w:hanging="180"/>
-      </w:pPr>
-    </w:lvl>
-    <w:lvl w:ilvl="3" w:tplc="040C000F" w:tentative="1">
+    <w:lvl w:ilvl="2">
       <w:start w:val="1"/>
       <w:numFmt w:val="decimal"/>
-      <w:lvlText w:val="%4."/>
+      <w:isLgl/>
+      <w:lvlText w:val="%1.%2.%3."/>
       <w:lvlJc w:val="left"/>
       <w:pPr>
-        <w:ind w:left="2880" w:hanging="360"/>
+        <w:ind w:left="1080" w:hanging="720"/>
       </w:pPr>
+      <w:rPr>
+        <w:rFonts w:hint="default"/>
+      </w:rPr>
     </w:lvl>
-    <w:lvl w:ilvl="4" w:tplc="040C0019" w:tentative="1">
+    <w:lvl w:ilvl="3">
       <w:start w:val="1"/>
-      <w:numFmt w:val="lowerLetter"/>
-      <w:lvlText w:val="%5."/>
+      <w:numFmt w:val="decimal"/>
+      <w:isLgl/>
+      <w:lvlText w:val="%1.%2.%3.%4."/>
       <w:lvlJc w:val="left"/>
       <w:pPr>
-        <w:ind w:left="3600" w:hanging="360"/>
+        <w:ind w:left="1440" w:hanging="1080"/>
       </w:pPr>
+      <w:rPr>
+        <w:rFonts w:hint="default"/>
+      </w:rPr>
     </w:lvl>
-    <w:lvl w:ilvl="5" w:tplc="040C001B" w:tentative="1">
-      <w:start w:val="1"/>
-      <w:numFmt w:val="lowerRoman"/>
-      <w:lvlText w:val="%6."/>
-      <w:lvlJc w:val="right"/>
-      <w:pPr>
-        <w:ind w:left="4320" w:hanging="180"/>
-      </w:pPr>
-    </w:lvl>
-    <w:lvl w:ilvl="6" w:tplc="040C000F" w:tentative="1">
+    <w:lvl w:ilvl="4">
       <w:start w:val="1"/>
       <w:numFmt w:val="decimal"/>
-      <w:lvlText w:val="%7."/>
+      <w:isLgl/>
+      <w:lvlText w:val="%1.%2.%3.%4.%5."/>
       <w:lvlJc w:val="left"/>
       <w:pPr>
-        <w:ind w:left="5040" w:hanging="360"/>
+        <w:ind w:left="1440" w:hanging="1080"/>
       </w:pPr>
+      <w:rPr>
+        <w:rFonts w:hint="default"/>
+      </w:rPr>
     </w:lvl>
-    <w:lvl w:ilvl="7" w:tplc="040C0019" w:tentative="1">
+    <w:lvl w:ilvl="5">
       <w:start w:val="1"/>
-      <w:numFmt w:val="lowerLetter"/>
-      <w:lvlText w:val="%8."/>
+      <w:numFmt w:val="decimal"/>
+      <w:isLgl/>
+      <w:lvlText w:val="%1.%2.%3.%4.%5.%6."/>
       <w:lvlJc w:val="left"/>
       <w:pPr>
-        <w:ind w:left="5760" w:hanging="360"/>
+        <w:ind w:left="1800" w:hanging="1440"/>
       </w:pPr>
+      <w:rPr>
+        <w:rFonts w:hint="default"/>
+      </w:rPr>
     </w:lvl>
-    <w:lvl w:ilvl="8" w:tplc="040C001B" w:tentative="1">
+    <w:lvl w:ilvl="6">
       <w:start w:val="1"/>
-      <w:numFmt w:val="lowerRoman"/>
-      <w:lvlText w:val="%9."/>
-      <w:lvlJc w:val="right"/>
+      <w:numFmt w:val="decimal"/>
+      <w:isLgl/>
+      <w:lvlText w:val="%1.%2.%3.%4.%5.%6.%7."/>
+      <w:lvlJc w:val="left"/>
       <w:pPr>
-        <w:ind w:left="6480" w:hanging="180"/>
+        <w:ind w:left="1800" w:hanging="1440"/>
       </w:pPr>
+      <w:rPr>
+        <w:rFonts w:hint="default"/>
+      </w:rPr>
+    </w:lvl>
+    <w:lvl w:ilvl="7">
+      <w:start w:val="1"/>
+      <w:numFmt w:val="decimal"/>
+      <w:isLgl/>
+      <w:lvlText w:val="%1.%2.%3.%4.%5.%6.%7.%8."/>
+      <w:lvlJc w:val="left"/>
+      <w:pPr>
+        <w:ind w:left="2160" w:hanging="1800"/>
+      </w:pPr>
+      <w:rPr>
+        <w:rFonts w:hint="default"/>
+      </w:rPr>
+    </w:lvl>
+    <w:lvl w:ilvl="8">
+      <w:start w:val="1"/>
+      <w:numFmt w:val="decimal"/>
+      <w:isLgl/>
+      <w:lvlText w:val="%1.%2.%3.%4.%5.%6.%7.%8.%9."/>
+      <w:lvlJc w:val="left"/>
+      <w:pPr>
+        <w:ind w:left="2160" w:hanging="1800"/>
+      </w:pPr>
+      <w:rPr>
+        <w:rFonts w:hint="default"/>
+      </w:rPr>
     </w:lvl>
   </w:abstractNum>
   <w:num w:numId="1" w16cid:durableId="1312294162">
@@ -1012,6 +1875,28 @@
       <w:szCs w:val="32"/>
     </w:rPr>
   </w:style>
+  <w:style w:type="paragraph" w:styleId="Titre2">
+    <w:name w:val="heading 2"/>
+    <w:basedOn w:val="Normal"/>
+    <w:next w:val="Normal"/>
+    <w:link w:val="Titre2Car"/>
+    <w:uiPriority w:val="9"/>
+    <w:unhideWhenUsed/>
+    <w:qFormat/>
+    <w:rsid w:val="00CE75EA"/>
+    <w:pPr>
+      <w:keepNext/>
+      <w:keepLines/>
+      <w:spacing w:before="40"/>
+      <w:outlineLvl w:val="1"/>
+    </w:pPr>
+    <w:rPr>
+      <w:rFonts w:asciiTheme="majorHAnsi" w:eastAsiaTheme="majorEastAsia" w:hAnsiTheme="majorHAnsi" w:cstheme="majorBidi"/>
+      <w:color w:val="2F5496" w:themeColor="accent1" w:themeShade="BF"/>
+      <w:sz w:val="26"/>
+      <w:szCs w:val="26"/>
+    </w:rPr>
+  </w:style>
   <w:style w:type="character" w:default="1" w:styleId="Policepardfaut">
     <w:name w:val="Default Paragraph Font"/>
     <w:uiPriority w:val="1"/>
@@ -1084,6 +1969,19 @@
       <w:color w:val="2F5496" w:themeColor="accent1" w:themeShade="BF"/>
       <w:sz w:val="32"/>
       <w:szCs w:val="32"/>
+    </w:rPr>
+  </w:style>
+  <w:style w:type="character" w:customStyle="1" w:styleId="Titre2Car">
+    <w:name w:val="Titre 2 Car"/>
+    <w:basedOn w:val="Policepardfaut"/>
+    <w:link w:val="Titre2"/>
+    <w:uiPriority w:val="9"/>
+    <w:rsid w:val="00CE75EA"/>
+    <w:rPr>
+      <w:rFonts w:asciiTheme="majorHAnsi" w:eastAsiaTheme="majorEastAsia" w:hAnsiTheme="majorHAnsi" w:cstheme="majorBidi"/>
+      <w:color w:val="2F5496" w:themeColor="accent1" w:themeShade="BF"/>
+      <w:sz w:val="26"/>
+      <w:szCs w:val="26"/>
     </w:rPr>
   </w:style>
 </w:styles>

</xml_diff>

<commit_message>
yanis.geny@insa-cvl.fr: update du keylogger ajoue de la carte arduino DUE pour pouvoir lire des char du clavier pour les envoyer a l'esp32
</commit_message>
<xml_diff>
--- a/keylogger/keylogger_creation.docx
+++ b/keylogger/keylogger_creation.docx
@@ -1296,18 +1296,250 @@
         <w:t>ce</w:t>
       </w:r>
       <w:r>
-        <w:t xml:space="preserve"> qui nous permet de transmettre des touches. A </w:t>
+        <w:t xml:space="preserve"> qui nous permet de transmettre des touches.</w:t>
+      </w:r>
+    </w:p>
+    <w:p/>
+    <w:p>
+      <w:pPr>
+        <w:pStyle w:val="Titre2"/>
+        <w:numPr>
+          <w:ilvl w:val="1"/>
+          <w:numId w:val="1"/>
+        </w:numPr>
+      </w:pPr>
+      <w:r>
+        <w:t>Étapes 4 : Récupérer les touches d’un clavier</w:t>
+      </w:r>
+    </w:p>
+    <w:p/>
+    <w:p>
+      <w:r>
+        <w:t xml:space="preserve">Pour réaliser </w:t>
       </w:r>
       <w:r>
         <w:t>cette étape</w:t>
       </w:r>
       <w:r>
-        <w:t>, nous avons fait un clavier sans fils, mais l’objectif est de réaliser un keylogger, pour cela, nous devons encore ajouter un clavier branché sur l’ESP32</w:t>
-      </w:r>
-      <w:r>
-        <w:t>, ainsi qu’un programme en C pour l’attaquant pour logger les touches.</w:t>
-      </w:r>
-    </w:p>
+        <w:t>, initialement, nous voulions connecter un clavier à l’ESP32 sur le port série avec un câble OTG. Nous avons rencontré un problème, le câbles que nous voulions réaliser ne permet pas d’alimenter le clavier. Donc pour palier à ce problème, nous avons ajouté une nouvelle carte Arduino DUE qui permet de lire le clavier.</w:t>
+      </w:r>
+    </w:p>
+    <w:p/>
+    <w:p>
+      <w:r>
+        <w:t>Le câble est actuellement disposé par le schéma ci-dessous.</w:t>
+      </w:r>
+    </w:p>
+    <w:p/>
+    <w:p/>
+    <w:p>
+      <w:r>
+        <w:rPr>
+          <w:noProof/>
+        </w:rPr>
+        <w:lastRenderedPageBreak/>
+        <w:drawing>
+          <wp:inline distT="0" distB="0" distL="0" distR="0" wp14:anchorId="79C522C9" wp14:editId="12F957B3">
+            <wp:extent cx="5760720" cy="2422525"/>
+            <wp:effectExtent l="0" t="0" r="5080" b="3175"/>
+            <wp:docPr id="1056399125" name="Image 1"/>
+            <wp:cNvGraphicFramePr>
+              <a:graphicFrameLocks xmlns:a="http://schemas.openxmlformats.org/drawingml/2006/main" noChangeAspect="1"/>
+            </wp:cNvGraphicFramePr>
+            <a:graphic xmlns:a="http://schemas.openxmlformats.org/drawingml/2006/main">
+              <a:graphicData uri="http://schemas.openxmlformats.org/drawingml/2006/picture">
+                <pic:pic xmlns:pic="http://schemas.openxmlformats.org/drawingml/2006/picture">
+                  <pic:nvPicPr>
+                    <pic:cNvPr id="1056399125" name="Image 1056399125"/>
+                    <pic:cNvPicPr/>
+                  </pic:nvPicPr>
+                  <pic:blipFill>
+                    <a:blip r:embed="rId15">
+                      <a:extLst>
+                        <a:ext uri="{28A0092B-C50C-407E-A947-70E740481C1C}">
+                          <a14:useLocalDpi xmlns:a14="http://schemas.microsoft.com/office/drawing/2010/main" val="0"/>
+                        </a:ext>
+                      </a:extLst>
+                    </a:blip>
+                    <a:stretch>
+                      <a:fillRect/>
+                    </a:stretch>
+                  </pic:blipFill>
+                  <pic:spPr>
+                    <a:xfrm>
+                      <a:off x="0" y="0"/>
+                      <a:ext cx="5760720" cy="2422525"/>
+                    </a:xfrm>
+                    <a:prstGeom prst="rect">
+                      <a:avLst/>
+                    </a:prstGeom>
+                  </pic:spPr>
+                </pic:pic>
+              </a:graphicData>
+            </a:graphic>
+          </wp:inline>
+        </w:drawing>
+      </w:r>
+    </w:p>
+    <w:p/>
+    <w:p/>
+    <w:p>
+      <w:r>
+        <w:t xml:space="preserve">Avec ce câblage, nous avons </w:t>
+      </w:r>
+      <w:proofErr w:type="gramStart"/>
+      <w:r>
+        <w:t>deux méthode</w:t>
+      </w:r>
+      <w:proofErr w:type="gramEnd"/>
+      <w:r>
+        <w:t xml:space="preserve"> de fonctionnement, Le premier qui permet d’envoyer des caractères depuis le PC de l’attaquant.</w:t>
+      </w:r>
+    </w:p>
+    <w:p/>
+    <w:p>
+      <w:r>
+        <w:rPr>
+          <w:noProof/>
+        </w:rPr>
+        <w:drawing>
+          <wp:inline distT="0" distB="0" distL="0" distR="0" wp14:anchorId="5F18DA46" wp14:editId="08D4C777">
+            <wp:extent cx="5760720" cy="2368550"/>
+            <wp:effectExtent l="0" t="0" r="5080" b="6350"/>
+            <wp:docPr id="1316792439" name="Image 2" descr="Une image contenant capture d’écran, conception&#10;&#10;Description générée automatiquement"/>
+            <wp:cNvGraphicFramePr>
+              <a:graphicFrameLocks xmlns:a="http://schemas.openxmlformats.org/drawingml/2006/main" noChangeAspect="1"/>
+            </wp:cNvGraphicFramePr>
+            <a:graphic xmlns:a="http://schemas.openxmlformats.org/drawingml/2006/main">
+              <a:graphicData uri="http://schemas.openxmlformats.org/drawingml/2006/picture">
+                <pic:pic xmlns:pic="http://schemas.openxmlformats.org/drawingml/2006/picture">
+                  <pic:nvPicPr>
+                    <pic:cNvPr id="1316792439" name="Image 2" descr="Une image contenant capture d’écran, conception&#10;&#10;Description générée automatiquement"/>
+                    <pic:cNvPicPr/>
+                  </pic:nvPicPr>
+                  <pic:blipFill>
+                    <a:blip r:embed="rId16" cstate="print">
+                      <a:extLst>
+                        <a:ext uri="{28A0092B-C50C-407E-A947-70E740481C1C}">
+                          <a14:useLocalDpi xmlns:a14="http://schemas.microsoft.com/office/drawing/2010/main" val="0"/>
+                        </a:ext>
+                      </a:extLst>
+                    </a:blip>
+                    <a:stretch>
+                      <a:fillRect/>
+                    </a:stretch>
+                  </pic:blipFill>
+                  <pic:spPr>
+                    <a:xfrm>
+                      <a:off x="0" y="0"/>
+                      <a:ext cx="5760720" cy="2368550"/>
+                    </a:xfrm>
+                    <a:prstGeom prst="rect">
+                      <a:avLst/>
+                    </a:prstGeom>
+                  </pic:spPr>
+                </pic:pic>
+              </a:graphicData>
+            </a:graphic>
+          </wp:inline>
+        </w:drawing>
+      </w:r>
+    </w:p>
+    <w:p/>
+    <w:p>
+      <w:r>
+        <w:t>Le second fonctionnement permet d’envoyer une touche du clavier au PC, tout en récupérant la touche au PC de l’attaquant.</w:t>
+      </w:r>
+    </w:p>
+    <w:p/>
+    <w:p>
+      <w:r>
+        <w:rPr>
+          <w:noProof/>
+        </w:rPr>
+        <w:drawing>
+          <wp:inline distT="0" distB="0" distL="0" distR="0" wp14:anchorId="55F50A3D" wp14:editId="3559585B">
+            <wp:extent cx="5760720" cy="2408555"/>
+            <wp:effectExtent l="0" t="0" r="5080" b="4445"/>
+            <wp:docPr id="1865838740" name="Image 4" descr="Une image contenant capture d’écran, diagramme, conception&#10;&#10;Description générée automatiquement"/>
+            <wp:cNvGraphicFramePr>
+              <a:graphicFrameLocks xmlns:a="http://schemas.openxmlformats.org/drawingml/2006/main" noChangeAspect="1"/>
+            </wp:cNvGraphicFramePr>
+            <a:graphic xmlns:a="http://schemas.openxmlformats.org/drawingml/2006/main">
+              <a:graphicData uri="http://schemas.openxmlformats.org/drawingml/2006/picture">
+                <pic:pic xmlns:pic="http://schemas.openxmlformats.org/drawingml/2006/picture">
+                  <pic:nvPicPr>
+                    <pic:cNvPr id="1865838740" name="Image 4" descr="Une image contenant capture d’écran, diagramme, conception&#10;&#10;Description générée automatiquement"/>
+                    <pic:cNvPicPr/>
+                  </pic:nvPicPr>
+                  <pic:blipFill>
+                    <a:blip r:embed="rId17" cstate="print">
+                      <a:extLst>
+                        <a:ext uri="{28A0092B-C50C-407E-A947-70E740481C1C}">
+                          <a14:useLocalDpi xmlns:a14="http://schemas.microsoft.com/office/drawing/2010/main" val="0"/>
+                        </a:ext>
+                      </a:extLst>
+                    </a:blip>
+                    <a:stretch>
+                      <a:fillRect/>
+                    </a:stretch>
+                  </pic:blipFill>
+                  <pic:spPr>
+                    <a:xfrm>
+                      <a:off x="0" y="0"/>
+                      <a:ext cx="5760720" cy="2408555"/>
+                    </a:xfrm>
+                    <a:prstGeom prst="rect">
+                      <a:avLst/>
+                    </a:prstGeom>
+                  </pic:spPr>
+                </pic:pic>
+              </a:graphicData>
+            </a:graphic>
+          </wp:inline>
+        </w:drawing>
+      </w:r>
+    </w:p>
+    <w:p>
+      <w:r>
+        <w:lastRenderedPageBreak/>
+        <w:t>Nous pouvons maintenant utiliser le système comme keylogger.</w:t>
+      </w:r>
+    </w:p>
+    <w:p/>
+    <w:p>
+      <w:r>
+        <w:t>&lt;IMG du système en fonctionnement&gt;</w:t>
+      </w:r>
+    </w:p>
+    <w:p/>
+    <w:p/>
+    <w:p/>
+    <w:p/>
+    <w:p/>
+    <w:p/>
+    <w:p/>
+    <w:p/>
+    <w:p/>
+    <w:p/>
+    <w:p/>
+    <w:p/>
+    <w:p/>
+    <w:p/>
+    <w:p/>
+    <w:p/>
+    <w:p/>
+    <w:p/>
+    <w:p/>
+    <w:p/>
+    <w:p/>
+    <w:p/>
+    <w:p/>
+    <w:p/>
+    <w:p/>
+    <w:p/>
+    <w:p/>
+    <w:p/>
     <w:p/>
     <w:p/>
     <w:p/>

</xml_diff>